<commit_message>
input stakeholders op dmp, ethische toetsing, archiving en orcid verwerkt
</commit_message>
<xml_diff>
--- a/files/UV_Bijlageverrichterschap_v02_concept.docx
+++ b/files/UV_Bijlageverrichterschap_v02_concept.docx
@@ -35,7 +35,10 @@
         <w:t>v</w:t>
       </w:r>
       <w:r>
-        <w:t>01</w:t>
+        <w:t>0</w:t>
+      </w:r>
+      <w:r>
+        <w:t>2</w:t>
       </w:r>
       <w:r>
         <w:t>_</w:t>
@@ -1517,9 +1520,7 @@
       </w:pPr>
       <w:bookmarkStart w:id="0" w:name="_Bijlage_Verrichterschap_bij"/>
       <w:bookmarkStart w:id="1" w:name="_Toc31639835"/>
-      <w:bookmarkStart w:id="2" w:name="_GoBack"/>
       <w:bookmarkEnd w:id="0"/>
-      <w:bookmarkEnd w:id="2"/>
       <w:r>
         <w:lastRenderedPageBreak/>
         <w:t>Bijlage Verrichterschap bij WMO-plichtig onderzoek</w:t>
@@ -1533,7 +1534,19 @@
         <w:jc w:val="both"/>
       </w:pPr>
       <w:r>
-        <w:t>Bij praktijkgericht onderzoek van de HvA vallend onder de Wet Medisch Wetenschappelijk Onderzoek met mensen (WMO), oftewel WMO-plichtig onderzoek, moet het onderzoeksteam onder andere bepalen welke partij de verrichter is. Verrichterschap brengt een aantal wettelijke verplichtingen en verantwoordelijkheden met zich mee. Daarnaast kan het richtsnoer ICH-GCP van toepassing zijn, bij onderzoek met geneesmiddelen of indien in beleid is opgenomen dat het onderzoek volgens dit richtsnoer moet worden uitgevoerd.</w:t>
+        <w:t>Bij praktijkgericht onderzoek van de HvA vallend onder de Wet Medisch Wetenschappelijk Onderzoek met mensen (WMO</w:t>
+      </w:r>
+      <w:r>
+        <w:t xml:space="preserve">-plichtig </w:t>
+      </w:r>
+      <w:r>
+        <w:t>onderzoek</w:t>
+      </w:r>
+      <w:r>
+        <w:t>)</w:t>
+      </w:r>
+      <w:r>
+        <w:t>, moet het onderzoeksteam onder andere bepalen welke partij de verrichter is. Verrichterschap brengt een aantal wettelijke verplichtingen en verantwoordelijkheden met zich mee. Daarnaast kan het richtsnoer ICH-GCP van toepassing zijn, bij onderzoek met geneesmiddelen of indien in beleid is opgenomen dat het onderzoek volgens dit richtsnoer moet worden uitgevoerd.</w:t>
       </w:r>
     </w:p>
     <w:p>
@@ -1563,12 +1576,16 @@
     <w:p>
       <w:pPr>
         <w:pStyle w:val="Heading2"/>
-      </w:pPr>
-      <w:bookmarkStart w:id="3" w:name="_Toc31639836"/>
+        <w:numPr>
+          <w:ilvl w:val="0"/>
+          <w:numId w:val="12"/>
+        </w:numPr>
+      </w:pPr>
+      <w:bookmarkStart w:id="2" w:name="_Toc31639836"/>
       <w:r>
         <w:t>Afkortingen</w:t>
       </w:r>
-      <w:bookmarkEnd w:id="3"/>
+      <w:bookmarkEnd w:id="2"/>
     </w:p>
     <w:p>
       <w:pPr>
@@ -1920,12 +1937,16 @@
     <w:p>
       <w:pPr>
         <w:pStyle w:val="Heading2"/>
-      </w:pPr>
-      <w:bookmarkStart w:id="4" w:name="_Toc31639837"/>
+        <w:numPr>
+          <w:ilvl w:val="0"/>
+          <w:numId w:val="12"/>
+        </w:numPr>
+      </w:pPr>
+      <w:bookmarkStart w:id="3" w:name="_Toc31639837"/>
       <w:r>
         <w:t>Enkele definities</w:t>
       </w:r>
-      <w:bookmarkEnd w:id="4"/>
+      <w:bookmarkEnd w:id="3"/>
     </w:p>
     <w:p>
       <w:pPr>
@@ -2277,13 +2298,10 @@
         <w:t xml:space="preserve"> (CRO). </w:t>
       </w:r>
       <w:r>
-        <w:t>De verrichter blijft zelf wel verantwoordelijk.</w:t>
-      </w:r>
-      <w:r>
-        <w:rPr>
-          <w:lang w:val="en-US"/>
-        </w:rPr>
-        <w:t xml:space="preserve"> </w:t>
+        <w:t>De verrichter blijft zelf wel verantwoordelijk</w:t>
+      </w:r>
+      <w:r>
+        <w:t>;</w:t>
       </w:r>
     </w:p>
     <w:p>
@@ -2323,8 +2341,12 @@
     <w:p>
       <w:pPr>
         <w:pStyle w:val="Heading2"/>
-      </w:pPr>
-      <w:bookmarkStart w:id="5" w:name="_Toc31639838"/>
+        <w:numPr>
+          <w:ilvl w:val="0"/>
+          <w:numId w:val="12"/>
+        </w:numPr>
+      </w:pPr>
+      <w:bookmarkStart w:id="4" w:name="_Toc31639838"/>
       <w:r>
         <w:t>Ver</w:t>
       </w:r>
@@ -2334,7 +2356,7 @@
       <w:r>
         <w:t xml:space="preserve"> verrichter</w:t>
       </w:r>
-      <w:bookmarkEnd w:id="5"/>
+      <w:bookmarkEnd w:id="4"/>
     </w:p>
     <w:p>
       <w:pPr>
@@ -2447,6 +2469,9 @@
       <w:r>
         <w:t>gelden extra verplichtingen</w:t>
       </w:r>
+      <w:r>
+        <w:t xml:space="preserve"> (hier niet verder genoemd)</w:t>
+      </w:r>
     </w:p>
     <w:p>
       <w:pPr>
@@ -2499,13 +2524,6 @@
       <w:r>
         <w:t>Aanstellen monitors en voorzien in adequate monitoring</w:t>
       </w:r>
-      <w:r>
-        <w:rPr>
-          <w:rFonts w:cstheme="minorHAnsi"/>
-          <w:vertAlign w:val="superscript"/>
-        </w:rPr>
-        <w:t>¶</w:t>
-      </w:r>
     </w:p>
     <w:p>
       <w:pPr>
@@ -2519,13 +2537,6 @@
       <w:r>
         <w:t>Indien nodig het initiëren van een audit</w:t>
       </w:r>
-      <w:r>
-        <w:rPr>
-          <w:rFonts w:cstheme="minorHAnsi"/>
-          <w:vertAlign w:val="superscript"/>
-        </w:rPr>
-        <w:t>¶</w:t>
-      </w:r>
     </w:p>
     <w:p>
       <w:pPr>
@@ -2539,13 +2550,6 @@
       <w:r>
         <w:t>Implementeren van een kwaliteits- en risicomanagementsysteem</w:t>
       </w:r>
-      <w:r>
-        <w:rPr>
-          <w:rFonts w:cstheme="minorHAnsi"/>
-          <w:vertAlign w:val="superscript"/>
-        </w:rPr>
-        <w:t>¶</w:t>
-      </w:r>
     </w:p>
     <w:p>
       <w:pPr>
@@ -2659,44 +2663,17 @@
     </w:p>
     <w:p>
       <w:pPr>
-        <w:spacing w:after="0" w:line="240" w:lineRule="auto"/>
-      </w:pPr>
-      <w:r>
-        <w:rPr>
-          <w:rFonts w:cstheme="minorHAnsi"/>
-          <w:vertAlign w:val="superscript"/>
-        </w:rPr>
-        <w:t>¶</w:t>
-      </w:r>
-      <w:r>
-        <w:rPr>
-          <w:rFonts w:cstheme="minorHAnsi"/>
-          <w:vertAlign w:val="superscript"/>
-        </w:rPr>
-        <w:t xml:space="preserve"> </w:t>
-      </w:r>
-      <w:r>
-        <w:rPr>
-          <w:rFonts w:cstheme="minorHAnsi"/>
-        </w:rPr>
-        <w:t>Aan deze verplichting kan de HvA momenteel niet voldoen</w:t>
-      </w:r>
-    </w:p>
-    <w:p>
-      <w:pPr>
-        <w:spacing w:after="0" w:line="240" w:lineRule="auto"/>
-        <w:contextualSpacing/>
-      </w:pPr>
-    </w:p>
-    <w:p>
-      <w:pPr>
         <w:pStyle w:val="Heading2"/>
-      </w:pPr>
-      <w:bookmarkStart w:id="6" w:name="_Toc31639839"/>
+        <w:numPr>
+          <w:ilvl w:val="0"/>
+          <w:numId w:val="12"/>
+        </w:numPr>
+      </w:pPr>
+      <w:bookmarkStart w:id="5" w:name="_Toc31639839"/>
       <w:r>
         <w:t>Verrichterschap HvA vs. UMC</w:t>
       </w:r>
-      <w:bookmarkEnd w:id="6"/>
+      <w:bookmarkEnd w:id="5"/>
     </w:p>
     <w:p>
       <w:pPr>
@@ -2710,49 +2687,53 @@
           <w:i/>
           <w:highlight w:val="yellow"/>
         </w:rPr>
-        <w:t xml:space="preserve">Under </w:t>
-      </w:r>
-      <w:proofErr w:type="spellStart"/>
+        <w:t>Werk in uitvoering:</w:t>
+      </w:r>
       <w:r>
         <w:rPr>
           <w:i/>
           <w:highlight w:val="yellow"/>
         </w:rPr>
-        <w:t>construction</w:t>
-      </w:r>
-      <w:proofErr w:type="spellEnd"/>
+        <w:t xml:space="preserve"> Vanuit de HvA of Urban Vitality is er op dit moment geen beleid over wanneer welke partij verrichter zou moeten of kunnen zijn. Een bijkomende vraag is of de HvA de expertise en middelen heeft om </w:t>
+      </w:r>
       <w:r>
         <w:rPr>
           <w:i/>
           <w:highlight w:val="yellow"/>
         </w:rPr>
-        <w:t xml:space="preserve">. Vanuit de HvA of Urban Vitality is er op dit moment geen beleid over wanneer welke partij verrichter zou moeten of kunnen zijn. Een bijkomende vraag is of de HvA de expertise en middelen heeft om </w:t>
+        <w:t>alle</w:t>
       </w:r>
       <w:r>
         <w:rPr>
           <w:i/>
           <w:highlight w:val="yellow"/>
         </w:rPr>
-        <w:t>alle</w:t>
-      </w:r>
-      <w:r>
-        <w:rPr>
-          <w:i/>
-          <w:highlight w:val="yellow"/>
-        </w:rPr>
         <w:t xml:space="preserve"> verplichtingen van het verrichterschap na te kunnen komen. In een memo aan het MT zullen onderstaande scenario’s worden voorgelegd met het advies om een beleidsplan op te stellen.</w:t>
       </w:r>
     </w:p>
     <w:p>
       <w:pPr>
+        <w:rPr>
+          <w:rFonts w:asciiTheme="majorHAnsi" w:eastAsiaTheme="majorEastAsia" w:hAnsiTheme="majorHAnsi" w:cstheme="majorBidi"/>
+          <w:color w:val="1F3763" w:themeColor="accent1" w:themeShade="7F"/>
+          <w:sz w:val="24"/>
+          <w:szCs w:val="24"/>
+        </w:rPr>
+      </w:pPr>
+      <w:bookmarkStart w:id="6" w:name="_Toc31639840"/>
+      <w:r>
+        <w:br w:type="page"/>
+      </w:r>
+    </w:p>
+    <w:p>
+      <w:pPr>
         <w:pStyle w:val="Heading3"/>
       </w:pPr>
-      <w:bookmarkStart w:id="7" w:name="_Toc31639840"/>
       <w:r>
         <w:lastRenderedPageBreak/>
         <w:t>Scenario’s</w:t>
       </w:r>
-      <w:bookmarkEnd w:id="7"/>
+      <w:bookmarkEnd w:id="6"/>
     </w:p>
     <w:p>
       <w:pPr>
@@ -2769,11 +2750,15 @@
         <w:jc w:val="both"/>
         <w:rPr>
           <w:b/>
+          <w:sz w:val="20"/>
+          <w:szCs w:val="20"/>
         </w:rPr>
       </w:pPr>
       <w:r>
         <w:rPr>
           <w:b/>
+          <w:sz w:val="20"/>
+          <w:szCs w:val="20"/>
         </w:rPr>
         <w:t>Scenario 1</w:t>
       </w:r>
@@ -2782,8 +2767,16 @@
       <w:pPr>
         <w:spacing w:after="0" w:line="240" w:lineRule="auto"/>
         <w:jc w:val="both"/>
-      </w:pPr>
-      <w:r>
+        <w:rPr>
+          <w:sz w:val="20"/>
+          <w:szCs w:val="20"/>
+        </w:rPr>
+      </w:pPr>
+      <w:r>
+        <w:rPr>
+          <w:sz w:val="20"/>
+          <w:szCs w:val="20"/>
+        </w:rPr>
         <w:t>Onderzoeker-geïnitieerd WMO-plichtig onderzoek met patiënten waarbij het onderzoek vrijwel helemaal binnen/bij een UMC wordt uitgevoerd en de rol van de HvA beperkt is</w:t>
       </w:r>
     </w:p>
@@ -2796,17 +2789,31 @@
         </w:numPr>
         <w:spacing w:after="0" w:line="240" w:lineRule="auto"/>
         <w:jc w:val="both"/>
-      </w:pPr>
-      <w:r>
+        <w:rPr>
+          <w:sz w:val="20"/>
+          <w:szCs w:val="20"/>
+        </w:rPr>
+      </w:pPr>
+      <w:r>
+        <w:rPr>
+          <w:sz w:val="20"/>
+          <w:szCs w:val="20"/>
+        </w:rPr>
         <w:t xml:space="preserve">PI is HvA-lector </w:t>
       </w:r>
       <w:r>
         <w:rPr>
+          <w:sz w:val="20"/>
+          <w:szCs w:val="20"/>
           <w:u w:val="single"/>
         </w:rPr>
         <w:t>met</w:t>
       </w:r>
       <w:r>
+        <w:rPr>
+          <w:sz w:val="20"/>
+          <w:szCs w:val="20"/>
+        </w:rPr>
         <w:t xml:space="preserve"> aanstelling bij het AMC</w:t>
       </w:r>
     </w:p>
@@ -2819,11 +2826,23 @@
         </w:numPr>
         <w:spacing w:after="0" w:line="240" w:lineRule="auto"/>
         <w:jc w:val="both"/>
-      </w:pPr>
-      <w:r>
+        <w:rPr>
+          <w:sz w:val="20"/>
+          <w:szCs w:val="20"/>
+        </w:rPr>
+      </w:pPr>
+      <w:r>
+        <w:rPr>
+          <w:sz w:val="20"/>
+          <w:szCs w:val="20"/>
+        </w:rPr>
         <w:t>Onderzoeker is aangesteld bij de HvA, maar promoveert bij het AMC</w:t>
       </w:r>
       <w:r>
+        <w:rPr>
+          <w:sz w:val="20"/>
+          <w:szCs w:val="20"/>
+        </w:rPr>
         <w:t>-UvA</w:t>
       </w:r>
     </w:p>
@@ -2836,8 +2855,16 @@
         </w:numPr>
         <w:spacing w:after="0" w:line="240" w:lineRule="auto"/>
         <w:jc w:val="both"/>
-      </w:pPr>
-      <w:r>
+        <w:rPr>
+          <w:sz w:val="20"/>
+          <w:szCs w:val="20"/>
+        </w:rPr>
+      </w:pPr>
+      <w:r>
+        <w:rPr>
+          <w:sz w:val="20"/>
+          <w:szCs w:val="20"/>
+        </w:rPr>
         <w:t>Multicenter-onderzoek met centra in België en Nederland waarbij deelnemers patiënten zijn</w:t>
       </w:r>
     </w:p>
@@ -2850,8 +2877,16 @@
         </w:numPr>
         <w:spacing w:after="0" w:line="240" w:lineRule="auto"/>
         <w:jc w:val="both"/>
-      </w:pPr>
-      <w:r>
+        <w:rPr>
+          <w:sz w:val="20"/>
+          <w:szCs w:val="20"/>
+        </w:rPr>
+      </w:pPr>
+      <w:r>
+        <w:rPr>
+          <w:sz w:val="20"/>
+          <w:szCs w:val="20"/>
+        </w:rPr>
         <w:t>Financier is SIA (RAAK) en NWO (promotiebeurs) &gt; penvoerder is HvA</w:t>
       </w:r>
     </w:p>
@@ -2864,8 +2899,16 @@
         </w:numPr>
         <w:spacing w:after="0" w:line="240" w:lineRule="auto"/>
         <w:jc w:val="both"/>
-      </w:pPr>
-      <w:r>
+        <w:rPr>
+          <w:sz w:val="20"/>
+          <w:szCs w:val="20"/>
+        </w:rPr>
+      </w:pPr>
+      <w:r>
+        <w:rPr>
+          <w:sz w:val="20"/>
+          <w:szCs w:val="20"/>
+        </w:rPr>
         <w:t>Vragenlijst- en interventieonderzoek (meetstraat). Databeheer o.a. via Castor AMC, gedeeltelijk ook bij HvA</w:t>
       </w:r>
     </w:p>
@@ -2876,6 +2919,8 @@
         <w:jc w:val="both"/>
         <w:rPr>
           <w:b/>
+          <w:sz w:val="20"/>
+          <w:szCs w:val="20"/>
         </w:rPr>
       </w:pPr>
     </w:p>
@@ -2885,11 +2930,15 @@
         <w:jc w:val="both"/>
         <w:rPr>
           <w:b/>
+          <w:sz w:val="20"/>
+          <w:szCs w:val="20"/>
         </w:rPr>
       </w:pPr>
       <w:r>
         <w:rPr>
           <w:b/>
+          <w:sz w:val="20"/>
+          <w:szCs w:val="20"/>
         </w:rPr>
         <w:t>Scenario 2</w:t>
       </w:r>
@@ -2898,8 +2947,16 @@
       <w:pPr>
         <w:spacing w:after="0" w:line="240" w:lineRule="auto"/>
         <w:jc w:val="both"/>
-      </w:pPr>
-      <w:r>
+        <w:rPr>
+          <w:sz w:val="20"/>
+          <w:szCs w:val="20"/>
+        </w:rPr>
+      </w:pPr>
+      <w:r>
+        <w:rPr>
+          <w:sz w:val="20"/>
+          <w:szCs w:val="20"/>
+        </w:rPr>
         <w:t>Onderzoeker-geïnitieerd WMO-plichtig onderzoek met patiënten waarbij het onderzoek vrijwel helemaal binnen/bij de HvA wordt uitgevoerd en waarbij een UMC alleen nodig is voor de rekrutering/werving van patiënten (en eventueel aanleveren van gegevens over inclusie/exclusie)</w:t>
       </w:r>
     </w:p>
@@ -2914,18 +2971,30 @@
         <w:jc w:val="both"/>
         <w:rPr>
           <w:b/>
-        </w:rPr>
-      </w:pPr>
-      <w:r>
+          <w:sz w:val="20"/>
+          <w:szCs w:val="20"/>
+        </w:rPr>
+      </w:pPr>
+      <w:r>
+        <w:rPr>
+          <w:sz w:val="20"/>
+          <w:szCs w:val="20"/>
+        </w:rPr>
         <w:t xml:space="preserve">PI is HvA-lector </w:t>
       </w:r>
       <w:r>
         <w:rPr>
+          <w:sz w:val="20"/>
+          <w:szCs w:val="20"/>
           <w:u w:val="single"/>
         </w:rPr>
         <w:t>zonder</w:t>
       </w:r>
       <w:r>
+        <w:rPr>
+          <w:sz w:val="20"/>
+          <w:szCs w:val="20"/>
+        </w:rPr>
         <w:t xml:space="preserve"> aanstelling bij een UMC</w:t>
       </w:r>
     </w:p>
@@ -2940,9 +3009,15 @@
         <w:jc w:val="both"/>
         <w:rPr>
           <w:b/>
-        </w:rPr>
-      </w:pPr>
-      <w:r>
+          <w:sz w:val="20"/>
+          <w:szCs w:val="20"/>
+        </w:rPr>
+      </w:pPr>
+      <w:r>
+        <w:rPr>
+          <w:sz w:val="20"/>
+          <w:szCs w:val="20"/>
+        </w:rPr>
         <w:t>Onderzoekers aangesteld bij HvA; geen promovendi bij een UMC</w:t>
       </w:r>
     </w:p>
@@ -2957,9 +3032,15 @@
         <w:jc w:val="both"/>
         <w:rPr>
           <w:b/>
-        </w:rPr>
-      </w:pPr>
-      <w:r>
+          <w:sz w:val="20"/>
+          <w:szCs w:val="20"/>
+        </w:rPr>
+      </w:pPr>
+      <w:r>
+        <w:rPr>
+          <w:sz w:val="20"/>
+          <w:szCs w:val="20"/>
+        </w:rPr>
         <w:t>Multicenter-onderzoek waarbij deelnemers patiënten zijn die in meerdere Nederlandse centra worden geworven</w:t>
       </w:r>
     </w:p>
@@ -2974,9 +3055,15 @@
         <w:jc w:val="both"/>
         <w:rPr>
           <w:b/>
-        </w:rPr>
-      </w:pPr>
-      <w:r>
+          <w:sz w:val="20"/>
+          <w:szCs w:val="20"/>
+        </w:rPr>
+      </w:pPr>
+      <w:r>
+        <w:rPr>
+          <w:sz w:val="20"/>
+          <w:szCs w:val="20"/>
+        </w:rPr>
         <w:t>Financier is SIA (RAAK) &gt; penvoerder is HvA</w:t>
       </w:r>
     </w:p>
@@ -2991,9 +3078,15 @@
         <w:jc w:val="both"/>
         <w:rPr>
           <w:b/>
-        </w:rPr>
-      </w:pPr>
-      <w:r>
+          <w:sz w:val="20"/>
+          <w:szCs w:val="20"/>
+        </w:rPr>
+      </w:pPr>
+      <w:r>
+        <w:rPr>
+          <w:sz w:val="20"/>
+          <w:szCs w:val="20"/>
+        </w:rPr>
         <w:t>Eenarmige studie naar haalbaarheid en bruikbaarheid van een app. Databeheer vindt plaats bij HvA, via de ontwikkelde app, vragenlijsten en een aantal baseline-metingen in behandelcentra</w:t>
       </w:r>
     </w:p>
@@ -3001,6 +3094,10 @@
       <w:pPr>
         <w:spacing w:after="0" w:line="240" w:lineRule="auto"/>
         <w:jc w:val="both"/>
+        <w:rPr>
+          <w:sz w:val="20"/>
+          <w:szCs w:val="20"/>
+        </w:rPr>
       </w:pPr>
     </w:p>
     <w:p>
@@ -3009,11 +3106,15 @@
         <w:jc w:val="both"/>
         <w:rPr>
           <w:b/>
+          <w:sz w:val="20"/>
+          <w:szCs w:val="20"/>
         </w:rPr>
       </w:pPr>
       <w:r>
         <w:rPr>
           <w:b/>
+          <w:sz w:val="20"/>
+          <w:szCs w:val="20"/>
         </w:rPr>
         <w:t>Scenario 3</w:t>
       </w:r>
@@ -3024,9 +3125,15 @@
         <w:jc w:val="both"/>
         <w:rPr>
           <w:b/>
-        </w:rPr>
-      </w:pPr>
-      <w:r>
+          <w:sz w:val="20"/>
+          <w:szCs w:val="20"/>
+        </w:rPr>
+      </w:pPr>
+      <w:r>
+        <w:rPr>
+          <w:sz w:val="20"/>
+          <w:szCs w:val="20"/>
+        </w:rPr>
         <w:t>Onderzoeker-geïnitieerd WMO-plichtig onderzoek zonder patiënten waarbij het onderzoek vrijwel helemaal binnen/bij de HvA wordt uitgevoerd en waarbij een UMC helemaal niet betrokken is</w:t>
       </w:r>
     </w:p>
@@ -3039,21 +3146,39 @@
         </w:numPr>
         <w:spacing w:after="0" w:line="240" w:lineRule="auto"/>
         <w:jc w:val="both"/>
-      </w:pPr>
-      <w:r>
+        <w:rPr>
+          <w:sz w:val="20"/>
+          <w:szCs w:val="20"/>
+        </w:rPr>
+      </w:pPr>
+      <w:r>
+        <w:rPr>
+          <w:sz w:val="20"/>
+          <w:szCs w:val="20"/>
+        </w:rPr>
         <w:t xml:space="preserve">PI is HvA-lector </w:t>
       </w:r>
       <w:r>
         <w:rPr>
+          <w:sz w:val="20"/>
+          <w:szCs w:val="20"/>
           <w:u w:val="single"/>
         </w:rPr>
         <w:t>met</w:t>
       </w:r>
       <w:r>
+        <w:rPr>
+          <w:sz w:val="20"/>
+          <w:szCs w:val="20"/>
+        </w:rPr>
         <w:t xml:space="preserve"> een aanstelling bij het </w:t>
       </w:r>
       <w:proofErr w:type="spellStart"/>
       <w:r>
+        <w:rPr>
+          <w:sz w:val="20"/>
+          <w:szCs w:val="20"/>
+        </w:rPr>
         <w:t>VUmc</w:t>
       </w:r>
       <w:proofErr w:type="spellEnd"/>
@@ -3067,8 +3192,16 @@
         </w:numPr>
         <w:spacing w:after="0" w:line="240" w:lineRule="auto"/>
         <w:jc w:val="both"/>
-      </w:pPr>
-      <w:r>
+        <w:rPr>
+          <w:sz w:val="20"/>
+          <w:szCs w:val="20"/>
+        </w:rPr>
+      </w:pPr>
+      <w:r>
+        <w:rPr>
+          <w:sz w:val="20"/>
+          <w:szCs w:val="20"/>
+        </w:rPr>
         <w:t>Onderzoekers aangesteld bij HvA; promotie bij Universiteit Leiden</w:t>
       </w:r>
     </w:p>
@@ -3081,8 +3214,16 @@
         </w:numPr>
         <w:spacing w:after="0" w:line="240" w:lineRule="auto"/>
         <w:jc w:val="both"/>
-      </w:pPr>
-      <w:r>
+        <w:rPr>
+          <w:sz w:val="20"/>
+          <w:szCs w:val="20"/>
+        </w:rPr>
+      </w:pPr>
+      <w:r>
+        <w:rPr>
+          <w:sz w:val="20"/>
+          <w:szCs w:val="20"/>
+        </w:rPr>
         <w:t>Onderzoek met kwetsbare ouderen ‘in de wijk’ – geen patiënten</w:t>
       </w:r>
     </w:p>
@@ -3095,8 +3236,16 @@
         </w:numPr>
         <w:spacing w:after="0" w:line="240" w:lineRule="auto"/>
         <w:jc w:val="both"/>
-      </w:pPr>
-      <w:r>
+        <w:rPr>
+          <w:sz w:val="20"/>
+          <w:szCs w:val="20"/>
+        </w:rPr>
+      </w:pPr>
+      <w:r>
+        <w:rPr>
+          <w:sz w:val="20"/>
+          <w:szCs w:val="20"/>
+        </w:rPr>
         <w:t>Financier is SIA (RAAK) en NWO (promotiebeurs) &gt; penvoerder is HvA</w:t>
       </w:r>
     </w:p>
@@ -3109,8 +3258,16 @@
         </w:numPr>
         <w:spacing w:after="0" w:line="240" w:lineRule="auto"/>
         <w:jc w:val="both"/>
-      </w:pPr>
-      <w:r>
+        <w:rPr>
+          <w:sz w:val="20"/>
+          <w:szCs w:val="20"/>
+        </w:rPr>
+      </w:pPr>
+      <w:r>
+        <w:rPr>
+          <w:sz w:val="20"/>
+          <w:szCs w:val="20"/>
+        </w:rPr>
         <w:t>Vragenlijsten en meetstraat, o.a. in ANAC. Databeheer/verzameling via HvA</w:t>
       </w:r>
     </w:p>
@@ -3126,9 +3283,13 @@
     <w:p>
       <w:pPr>
         <w:pStyle w:val="Heading2"/>
-        <w:jc w:val="both"/>
-      </w:pPr>
-      <w:bookmarkStart w:id="8" w:name="_Toc31639841"/>
+        <w:numPr>
+          <w:ilvl w:val="0"/>
+          <w:numId w:val="12"/>
+        </w:numPr>
+        <w:jc w:val="both"/>
+      </w:pPr>
+      <w:bookmarkStart w:id="7" w:name="_Toc31639841"/>
       <w:r>
         <w:t>De HvA als verrichter</w:t>
       </w:r>
@@ -3138,7 +3299,7 @@
       <w:r>
         <w:t>: wie, wat, waar?</w:t>
       </w:r>
-      <w:bookmarkEnd w:id="8"/>
+      <w:bookmarkEnd w:id="7"/>
       <w:r>
         <w:t xml:space="preserve"> </w:t>
       </w:r>
@@ -3156,10 +3317,7 @@
         <w:rPr>
           <w:highlight w:val="yellow"/>
         </w:rPr>
-        <w:t>voorlopig</w:t>
-      </w:r>
-      <w:r>
-        <w:t xml:space="preserve"> overzicht.</w:t>
+        <w:t>voorlopig overzicht.</w:t>
       </w:r>
     </w:p>
     <w:p>
@@ -3175,17 +3333,9 @@
     </w:p>
     <w:p>
       <w:pPr>
-        <w:spacing w:after="0" w:line="240" w:lineRule="auto"/>
-        <w:contextualSpacing/>
-        <w:jc w:val="both"/>
-        <w:rPr>
-          <w:b/>
-        </w:rPr>
-      </w:pPr>
-      <w:r>
-        <w:rPr>
-          <w:b/>
-        </w:rPr>
+        <w:pStyle w:val="Heading3"/>
+      </w:pPr>
+      <w:r>
         <w:t>Toetsing</w:t>
       </w:r>
     </w:p>
@@ -3222,7 +3372,19 @@
           <w:rPr>
             <w:rStyle w:val="Hyperlink"/>
           </w:rPr>
-          <w:t>Website METc AMC</w:t>
+          <w:t xml:space="preserve">Website METc </w:t>
+        </w:r>
+        <w:r>
+          <w:rPr>
+            <w:rStyle w:val="Hyperlink"/>
+          </w:rPr>
+          <w:t xml:space="preserve">AUMC, locatie </w:t>
+        </w:r>
+        <w:r>
+          <w:rPr>
+            <w:rStyle w:val="Hyperlink"/>
+          </w:rPr>
+          <w:t>AMC</w:t>
         </w:r>
       </w:hyperlink>
     </w:p>
@@ -3235,13 +3397,30 @@
         </w:numPr>
         <w:spacing w:after="0" w:line="240" w:lineRule="auto"/>
         <w:jc w:val="both"/>
+        <w:rPr>
+          <w:rStyle w:val="Hyperlink"/>
+          <w:color w:val="auto"/>
+          <w:u w:val="none"/>
+        </w:rPr>
       </w:pPr>
       <w:hyperlink r:id="rId10" w:history="1">
         <w:r>
           <w:rPr>
             <w:rStyle w:val="Hyperlink"/>
           </w:rPr>
-          <w:t xml:space="preserve">Website METc </w:t>
+          <w:t>Website METc</w:t>
+        </w:r>
+        <w:r>
+          <w:rPr>
+            <w:rStyle w:val="Hyperlink"/>
+          </w:rPr>
+          <w:t xml:space="preserve"> AUMC, locatie</w:t>
+        </w:r>
+        <w:r>
+          <w:rPr>
+            <w:rStyle w:val="Hyperlink"/>
+          </w:rPr>
+          <w:t xml:space="preserve"> </w:t>
         </w:r>
         <w:proofErr w:type="spellStart"/>
         <w:r>
@@ -3256,36 +3435,65 @@
     <w:p>
       <w:pPr>
         <w:spacing w:after="0" w:line="240" w:lineRule="auto"/>
+        <w:jc w:val="both"/>
+      </w:pPr>
+    </w:p>
+    <w:p>
+      <w:pPr>
+        <w:spacing w:after="0" w:line="240" w:lineRule="auto"/>
+        <w:jc w:val="both"/>
+      </w:pPr>
+      <w:r>
+        <w:t xml:space="preserve">Omdat de HvA met geen van beide METCs afspraken heeft (zie </w:t>
+      </w:r>
+      <w:hyperlink r:id="rId11" w:history="1">
+        <w:r>
+          <w:rPr>
+            <w:rStyle w:val="Hyperlink"/>
+          </w:rPr>
+          <w:t>hier</w:t>
+        </w:r>
+      </w:hyperlink>
+      <w:r>
+        <w:t xml:space="preserve"> en </w:t>
+      </w:r>
+      <w:hyperlink r:id="rId12" w:history="1">
+        <w:r>
+          <w:rPr>
+            <w:rStyle w:val="Hyperlink"/>
+          </w:rPr>
+          <w:t>hier</w:t>
+        </w:r>
+      </w:hyperlink>
+      <w:r>
+        <w:t>), kan HvA-verrichterschap tot extra uitdagingen leiden.</w:t>
+      </w:r>
+    </w:p>
+    <w:p>
+      <w:pPr>
+        <w:spacing w:after="0" w:line="240" w:lineRule="auto"/>
         <w:contextualSpacing/>
         <w:jc w:val="both"/>
       </w:pPr>
     </w:p>
     <w:p>
       <w:pPr>
+        <w:pStyle w:val="Heading3"/>
+      </w:pPr>
+      <w:r>
+        <w:t>Verzekeringen</w:t>
+      </w:r>
+    </w:p>
+    <w:p>
+      <w:pPr>
         <w:spacing w:after="0" w:line="240" w:lineRule="auto"/>
         <w:contextualSpacing/>
         <w:jc w:val="both"/>
-        <w:rPr>
-          <w:b/>
-        </w:rPr>
-      </w:pPr>
-      <w:r>
-        <w:rPr>
-          <w:b/>
-        </w:rPr>
-        <w:t>Verzekeringen</w:t>
-      </w:r>
-    </w:p>
-    <w:p>
-      <w:pPr>
-        <w:spacing w:after="0" w:line="240" w:lineRule="auto"/>
-        <w:contextualSpacing/>
-        <w:jc w:val="both"/>
       </w:pPr>
       <w:r>
         <w:t xml:space="preserve">Op advies van de METc moet er al dan niet een proefpersonenverzekering en/of aansprakelijkheidsverzekering worden afgesloten. Voor meer informatie over beide verzekeringen zie de </w:t>
       </w:r>
-      <w:hyperlink r:id="rId11" w:history="1">
+      <w:hyperlink r:id="rId13" w:history="1">
         <w:r>
           <w:rPr>
             <w:rStyle w:val="Hyperlink"/>
@@ -3330,7 +3538,7 @@
         </w:rPr>
         <w:t xml:space="preserve">E-mail: </w:t>
       </w:r>
-      <w:hyperlink r:id="rId12" w:history="1">
+      <w:hyperlink r:id="rId14" w:history="1">
         <w:r>
           <w:rPr>
             <w:rStyle w:val="Hyperlink"/>
@@ -3360,7 +3568,7 @@
         <w:lastRenderedPageBreak/>
         <w:t xml:space="preserve">Website: </w:t>
       </w:r>
-      <w:hyperlink r:id="rId13" w:history="1">
+      <w:hyperlink r:id="rId15" w:history="1">
         <w:r>
           <w:rPr>
             <w:rStyle w:val="Hyperlink"/>
@@ -3492,18 +3700,41 @@
     </w:p>
     <w:p>
       <w:pPr>
+        <w:pStyle w:val="Heading3"/>
+      </w:pPr>
+      <w:r>
+        <w:t>Monitoring</w:t>
+      </w:r>
+    </w:p>
+    <w:p>
+      <w:pPr>
         <w:spacing w:after="0" w:line="240" w:lineRule="auto"/>
         <w:contextualSpacing/>
         <w:jc w:val="both"/>
-        <w:rPr>
-          <w:b/>
-        </w:rPr>
-      </w:pPr>
-      <w:r>
-        <w:rPr>
-          <w:b/>
-        </w:rPr>
-        <w:t>Monitoring</w:t>
+      </w:pPr>
+      <w:r>
+        <w:t>Mo</w:t>
+      </w:r>
+      <w:r>
+        <w:t>nitors zijn n</w:t>
+      </w:r>
+      <w:r>
+        <w:t xml:space="preserve">iet aanwezig bij de HvA. </w:t>
+      </w:r>
+      <w:r>
+        <w:t>Het</w:t>
+      </w:r>
+      <w:r>
+        <w:t xml:space="preserve"> onderzoeksteam </w:t>
+      </w:r>
+      <w:r>
+        <w:t xml:space="preserve">zal </w:t>
+      </w:r>
+      <w:r>
+        <w:t xml:space="preserve">zelf </w:t>
+      </w:r>
+      <w:r>
+        <w:t>(externe) monitors aan moeten stellen en hier rekening mee moeten houden in de projectbegroting.</w:t>
       </w:r>
     </w:p>
     <w:p>
@@ -3512,65 +3743,20 @@
         <w:contextualSpacing/>
         <w:jc w:val="both"/>
       </w:pPr>
-      <w:r>
-        <w:t>Mo</w:t>
-      </w:r>
-      <w:r>
-        <w:t>nitors zijn n</w:t>
-      </w:r>
-      <w:r>
-        <w:t xml:space="preserve">iet aanwezig bij de HvA. </w:t>
-      </w:r>
-      <w:r>
-        <w:t>Het</w:t>
-      </w:r>
-      <w:r>
-        <w:t xml:space="preserve"> onderzoeksteam </w:t>
-      </w:r>
-      <w:r>
-        <w:t xml:space="preserve">zal </w:t>
-      </w:r>
-      <w:r>
-        <w:t xml:space="preserve">zelf </w:t>
-      </w:r>
-      <w:r>
-        <w:t>(externe) monitors aan moeten stellen en hier rekening mee moeten houden in de projectbegroting.</w:t>
-      </w:r>
-    </w:p>
-    <w:p>
-      <w:pPr>
-        <w:spacing w:after="0" w:line="240" w:lineRule="auto"/>
-        <w:contextualSpacing/>
-        <w:jc w:val="both"/>
-      </w:pPr>
-    </w:p>
-    <w:p>
-      <w:pPr>
-        <w:spacing w:after="0" w:line="240" w:lineRule="auto"/>
-        <w:contextualSpacing/>
-        <w:jc w:val="both"/>
-        <w:rPr>
-          <w:b/>
-        </w:rPr>
-      </w:pPr>
-      <w:r>
-        <w:rPr>
-          <w:b/>
-        </w:rPr>
+    </w:p>
+    <w:p>
+      <w:pPr>
+        <w:pStyle w:val="Heading3"/>
+      </w:pPr>
+      <w:r>
         <w:t>Standard Operating Procedures (</w:t>
       </w:r>
       <w:proofErr w:type="spellStart"/>
       <w:r>
-        <w:rPr>
-          <w:b/>
-        </w:rPr>
         <w:t>SOPs</w:t>
       </w:r>
       <w:proofErr w:type="spellEnd"/>
       <w:r>
-        <w:rPr>
-          <w:b/>
-        </w:rPr>
         <w:t>)</w:t>
       </w:r>
     </w:p>
@@ -3594,38 +3780,43 @@
           <w:i/>
           <w:highlight w:val="yellow"/>
         </w:rPr>
-        <w:t xml:space="preserve">Under </w:t>
-      </w:r>
-      <w:proofErr w:type="spellStart"/>
+        <w:t>Werk in uitvoering:</w:t>
+      </w:r>
       <w:r>
         <w:rPr>
           <w:i/>
           <w:highlight w:val="yellow"/>
         </w:rPr>
-        <w:t>construction</w:t>
-      </w:r>
-      <w:proofErr w:type="spellEnd"/>
+        <w:t xml:space="preserve"> </w:t>
+      </w:r>
       <w:r>
         <w:rPr>
           <w:i/>
           <w:highlight w:val="yellow"/>
         </w:rPr>
-        <w:t xml:space="preserve"> plan om </w:t>
-      </w:r>
-      <w:proofErr w:type="spellStart"/>
+        <w:t>P</w:t>
+      </w:r>
       <w:r>
         <w:rPr>
           <w:i/>
           <w:highlight w:val="yellow"/>
         </w:rPr>
-        <w:t>SOPs</w:t>
-      </w:r>
-      <w:proofErr w:type="spellEnd"/>
+        <w:t xml:space="preserve">lan om </w:t>
+      </w:r>
+      <w:proofErr w:type="spellStart"/>
       <w:r>
         <w:rPr>
           <w:i/>
           <w:highlight w:val="yellow"/>
         </w:rPr>
+        <w:t>SOPs</w:t>
+      </w:r>
+      <w:proofErr w:type="spellEnd"/>
+      <w:r>
+        <w:rPr>
+          <w:i/>
+          <w:highlight w:val="yellow"/>
+        </w:rPr>
         <w:t xml:space="preserve"> UV-breed toegankelijk te maken.</w:t>
       </w:r>
     </w:p>
@@ -3638,23 +3829,12 @@
     </w:p>
     <w:p>
       <w:pPr>
-        <w:spacing w:after="0" w:line="240" w:lineRule="auto"/>
-        <w:contextualSpacing/>
-        <w:jc w:val="both"/>
-        <w:rPr>
-          <w:b/>
-        </w:rPr>
-      </w:pPr>
-      <w:r>
-        <w:rPr>
-          <w:b/>
-        </w:rPr>
+        <w:pStyle w:val="Heading3"/>
+      </w:pPr>
+      <w:r>
         <w:t>Datamanagement</w:t>
       </w:r>
       <w:r>
-        <w:rPr>
-          <w:b/>
-        </w:rPr>
         <w:t>, onderzoeksdesign, methodologie, randomisatie</w:t>
       </w:r>
     </w:p>
@@ -3681,7 +3861,7 @@
       <w:r>
         <w:t xml:space="preserve">E-mail: </w:t>
       </w:r>
-      <w:hyperlink r:id="rId14" w:history="1">
+      <w:hyperlink r:id="rId16" w:history="1">
         <w:r>
           <w:rPr>
             <w:rStyle w:val="Hyperlink"/>
@@ -3703,7 +3883,7 @@
       <w:r>
         <w:t xml:space="preserve">Website: </w:t>
       </w:r>
-      <w:hyperlink r:id="rId15" w:history="1">
+      <w:hyperlink r:id="rId17" w:history="1">
         <w:r>
           <w:rPr>
             <w:rStyle w:val="Hyperlink"/>
@@ -3742,7 +3922,7 @@
       <w:r>
         <w:t xml:space="preserve">Beleid: </w:t>
       </w:r>
-      <w:hyperlink r:id="rId16" w:history="1">
+      <w:hyperlink r:id="rId18" w:history="1">
         <w:r>
           <w:rPr>
             <w:rStyle w:val="Hyperlink"/>
@@ -3764,7 +3944,7 @@
       <w:r>
         <w:t xml:space="preserve">Website: </w:t>
       </w:r>
-      <w:hyperlink r:id="rId17" w:history="1">
+      <w:hyperlink r:id="rId19" w:history="1">
         <w:r>
           <w:rPr>
             <w:rStyle w:val="Hyperlink"/>
@@ -3782,30 +3962,22 @@
     </w:p>
     <w:p>
       <w:pPr>
+        <w:pStyle w:val="Heading3"/>
+      </w:pPr>
+      <w:r>
+        <w:t>Training</w:t>
+      </w:r>
+    </w:p>
+    <w:p>
+      <w:pPr>
         <w:spacing w:after="0" w:line="240" w:lineRule="auto"/>
         <w:contextualSpacing/>
         <w:jc w:val="both"/>
-        <w:rPr>
-          <w:b/>
-        </w:rPr>
-      </w:pPr>
-      <w:r>
-        <w:rPr>
-          <w:b/>
-        </w:rPr>
-        <w:t>Training</w:t>
-      </w:r>
-    </w:p>
-    <w:p>
-      <w:pPr>
-        <w:spacing w:after="0" w:line="240" w:lineRule="auto"/>
-        <w:contextualSpacing/>
-        <w:jc w:val="both"/>
       </w:pPr>
       <w:r>
         <w:t xml:space="preserve">De hoofdonderzoek en/of onderzoeksleider moeten </w:t>
       </w:r>
-      <w:hyperlink r:id="rId18" w:history="1">
+      <w:hyperlink r:id="rId20" w:history="1">
         <w:r>
           <w:rPr>
             <w:rStyle w:val="Hyperlink"/>
@@ -3816,7 +3988,7 @@
       <w:r>
         <w:t xml:space="preserve">-gecertificeerd zijn. Klik </w:t>
       </w:r>
-      <w:hyperlink r:id="rId19" w:history="1">
+      <w:hyperlink r:id="rId21" w:history="1">
         <w:r>
           <w:rPr>
             <w:rStyle w:val="Hyperlink"/>
@@ -3866,17 +4038,9 @@
     </w:p>
     <w:p>
       <w:pPr>
-        <w:spacing w:after="0" w:line="240" w:lineRule="auto"/>
-        <w:contextualSpacing/>
-        <w:jc w:val="both"/>
-        <w:rPr>
-          <w:b/>
-        </w:rPr>
-      </w:pPr>
-      <w:r>
-        <w:rPr>
-          <w:b/>
-        </w:rPr>
+        <w:pStyle w:val="Heading3"/>
+      </w:pPr>
+      <w:r>
         <w:t>Overeenkomsten en contracten</w:t>
       </w:r>
     </w:p>
@@ -3903,7 +4067,7 @@
       <w:r>
         <w:t xml:space="preserve">Website IXA: </w:t>
       </w:r>
-      <w:hyperlink r:id="rId20" w:history="1">
+      <w:hyperlink r:id="rId22" w:history="1">
         <w:r>
           <w:rPr>
             <w:rStyle w:val="Hyperlink"/>
@@ -3922,7 +4086,7 @@
         <w:spacing w:after="0" w:line="240" w:lineRule="auto"/>
         <w:jc w:val="both"/>
       </w:pPr>
-      <w:hyperlink r:id="rId21" w:history="1">
+      <w:hyperlink r:id="rId23" w:history="1">
         <w:r>
           <w:rPr>
             <w:rStyle w:val="Hyperlink"/>
@@ -3942,8 +4106,7 @@
     </w:p>
     <w:p>
       <w:pPr>
-        <w:spacing w:after="0" w:line="240" w:lineRule="auto"/>
-        <w:jc w:val="both"/>
+        <w:pStyle w:val="Heading3"/>
         <w:rPr>
           <w:lang w:val="en-US"/>
         </w:rPr>
@@ -3952,26 +4115,20 @@
         <w:rPr>
           <w:lang w:val="en-US"/>
         </w:rPr>
-        <w:t xml:space="preserve">Data safety and monitoring </w:t>
-      </w:r>
-      <w:r>
-        <w:rPr>
-          <w:lang w:val="en-US"/>
-        </w:rPr>
-        <w:t>board (DSMB) / Data monitoring committee (DMC)</w:t>
-      </w:r>
-    </w:p>
-    <w:p>
-      <w:pPr>
-        <w:pStyle w:val="ListParagraph"/>
-        <w:spacing w:after="0" w:line="240" w:lineRule="auto"/>
-      </w:pPr>
-      <w:r>
-        <w:t xml:space="preserve">In interventie-onderzoek met mogelijke gevaren of bijwerkingen voor deelnemers kan het wenselijk zijn een commissie op te richten die op gezette tijden (de verzamelde) gegevens bekijkt, en eventueel analyseert om na te gaan of het onderzoek redelijkerwijs nog door moet gaan. Redenen om te stoppen kunnen zijn: (i) de vraag is beantwoord (binnen of </w:t>
+        <w:t>Data safety and monitoring board (DSMB) / Data monitoring committee (DMC)</w:t>
+      </w:r>
+    </w:p>
+    <w:p>
+      <w:pPr>
+        <w:spacing w:after="0" w:line="240" w:lineRule="auto"/>
+        <w:jc w:val="both"/>
+      </w:pPr>
+      <w:r>
+        <w:t xml:space="preserve">In interventie-onderzoek met mogelijke gevaren of bijwerkingen voor deelnemers kan het wenselijk zijn een commissie op te richten die op gezette tijden (de verzamelde) gegevens bekijkt, en eventueel analyseert om na te gaan of het onderzoek redelijkerwijs nog door moet gaan. Redenen om te stoppen </w:t>
       </w:r>
       <w:r>
         <w:lastRenderedPageBreak/>
-        <w:t>buiten het onderzoek, (ii) er zijn onaanvaardbare bijwerkingen, (iii) de vraag kan met het onderzoek redelijkerwijs niet meer beantwoord worden (</w:t>
+        <w:t>kunnen zijn: (i) de vraag is beantwoord (binnen of buiten het onderzoek, (ii) er zijn onaanvaardbare bijwerkingen, (iii) de vraag kan met het onderzoek redelijkerwijs niet meer beantwoord worden (</w:t>
       </w:r>
       <w:proofErr w:type="spellStart"/>
       <w:r>
@@ -3990,16 +4147,53 @@
       <w:r>
         <w:t xml:space="preserve">charter  </w:t>
       </w:r>
-      <w:hyperlink r:id="rId22" w:history="1">
+      <w:hyperlink r:id="rId24" w:history="1">
         <w:r>
           <w:rPr>
             <w:rStyle w:val="Hyperlink"/>
           </w:rPr>
-          <w:t>https://www.ncbi.nlm.nih.gov/pubmed/15721478</w:t>
+          <w:t>https://</w:t>
+        </w:r>
+        <w:r>
+          <w:rPr>
+            <w:rStyle w:val="Hyperlink"/>
+          </w:rPr>
+          <w:t>w</w:t>
+        </w:r>
+        <w:r>
+          <w:rPr>
+            <w:rStyle w:val="Hyperlink"/>
+          </w:rPr>
+          <w:t>ww.ncbi.nlm.nih.gov/pubmed/15721478</w:t>
         </w:r>
       </w:hyperlink>
       <w:r>
-        <w:t xml:space="preserve"> ]</w:t>
+        <w:t>. Dit wordt momenteel niet door de HvA verzorgd.</w:t>
+      </w:r>
+    </w:p>
+    <w:p>
+      <w:pPr>
+        <w:spacing w:after="0" w:line="240" w:lineRule="auto"/>
+        <w:jc w:val="both"/>
+      </w:pPr>
+    </w:p>
+    <w:p>
+      <w:pPr>
+        <w:pStyle w:val="Heading3"/>
+      </w:pPr>
+      <w:bookmarkStart w:id="8" w:name="_GoBack"/>
+      <w:r>
+        <w:t>Overige verplichtingen verrichterschap</w:t>
+      </w:r>
+    </w:p>
+    <w:bookmarkEnd w:id="8"/>
+    <w:p>
+      <w:pPr>
+        <w:spacing w:after="0" w:line="240" w:lineRule="auto"/>
+        <w:jc w:val="both"/>
+      </w:pPr>
+      <w:r>
+        <w:t>Niet toegelichte punten uit paragraaf 3 worden momenteel, voor zover ons bekend, niet door de HvA verzorgd en/of moeten door het onderzoeksteam zelf geregeld worden.</w:t>
       </w:r>
     </w:p>
     <w:sectPr>
@@ -4580,6 +4774,95 @@
     </w:lvl>
   </w:abstractNum>
   <w:abstractNum w:abstractNumId="5" w15:restartNumberingAfterBreak="0">
+    <w:nsid w:val="4BAA6F56"/>
+    <w:multiLevelType w:val="hybridMultilevel"/>
+    <w:tmpl w:val="CD548ED4"/>
+    <w:lvl w:ilvl="0" w:tplc="0413000F">
+      <w:start w:val="1"/>
+      <w:numFmt w:val="decimal"/>
+      <w:lvlText w:val="%1."/>
+      <w:lvlJc w:val="left"/>
+      <w:pPr>
+        <w:ind w:left="720" w:hanging="360"/>
+      </w:pPr>
+      <w:rPr>
+        <w:rFonts w:hint="default"/>
+      </w:rPr>
+    </w:lvl>
+    <w:lvl w:ilvl="1" w:tplc="04130019" w:tentative="1">
+      <w:start w:val="1"/>
+      <w:numFmt w:val="lowerLetter"/>
+      <w:lvlText w:val="%2."/>
+      <w:lvlJc w:val="left"/>
+      <w:pPr>
+        <w:ind w:left="1440" w:hanging="360"/>
+      </w:pPr>
+    </w:lvl>
+    <w:lvl w:ilvl="2" w:tplc="0413001B" w:tentative="1">
+      <w:start w:val="1"/>
+      <w:numFmt w:val="lowerRoman"/>
+      <w:lvlText w:val="%3."/>
+      <w:lvlJc w:val="right"/>
+      <w:pPr>
+        <w:ind w:left="2160" w:hanging="180"/>
+      </w:pPr>
+    </w:lvl>
+    <w:lvl w:ilvl="3" w:tplc="0413000F" w:tentative="1">
+      <w:start w:val="1"/>
+      <w:numFmt w:val="decimal"/>
+      <w:lvlText w:val="%4."/>
+      <w:lvlJc w:val="left"/>
+      <w:pPr>
+        <w:ind w:left="2880" w:hanging="360"/>
+      </w:pPr>
+    </w:lvl>
+    <w:lvl w:ilvl="4" w:tplc="04130019" w:tentative="1">
+      <w:start w:val="1"/>
+      <w:numFmt w:val="lowerLetter"/>
+      <w:lvlText w:val="%5."/>
+      <w:lvlJc w:val="left"/>
+      <w:pPr>
+        <w:ind w:left="3600" w:hanging="360"/>
+      </w:pPr>
+    </w:lvl>
+    <w:lvl w:ilvl="5" w:tplc="0413001B" w:tentative="1">
+      <w:start w:val="1"/>
+      <w:numFmt w:val="lowerRoman"/>
+      <w:lvlText w:val="%6."/>
+      <w:lvlJc w:val="right"/>
+      <w:pPr>
+        <w:ind w:left="4320" w:hanging="180"/>
+      </w:pPr>
+    </w:lvl>
+    <w:lvl w:ilvl="6" w:tplc="0413000F" w:tentative="1">
+      <w:start w:val="1"/>
+      <w:numFmt w:val="decimal"/>
+      <w:lvlText w:val="%7."/>
+      <w:lvlJc w:val="left"/>
+      <w:pPr>
+        <w:ind w:left="5040" w:hanging="360"/>
+      </w:pPr>
+    </w:lvl>
+    <w:lvl w:ilvl="7" w:tplc="04130019" w:tentative="1">
+      <w:start w:val="1"/>
+      <w:numFmt w:val="lowerLetter"/>
+      <w:lvlText w:val="%8."/>
+      <w:lvlJc w:val="left"/>
+      <w:pPr>
+        <w:ind w:left="5760" w:hanging="360"/>
+      </w:pPr>
+    </w:lvl>
+    <w:lvl w:ilvl="8" w:tplc="0413001B" w:tentative="1">
+      <w:start w:val="1"/>
+      <w:numFmt w:val="lowerRoman"/>
+      <w:lvlText w:val="%9."/>
+      <w:lvlJc w:val="right"/>
+      <w:pPr>
+        <w:ind w:left="6480" w:hanging="180"/>
+      </w:pPr>
+    </w:lvl>
+  </w:abstractNum>
+  <w:abstractNum w:abstractNumId="6" w15:restartNumberingAfterBreak="0">
     <w:nsid w:val="5C723901"/>
     <w:multiLevelType w:val="hybridMultilevel"/>
     <w:tmpl w:val="BED0B84A"/>
@@ -4692,7 +4975,7 @@
       </w:rPr>
     </w:lvl>
   </w:abstractNum>
-  <w:abstractNum w:abstractNumId="6" w15:restartNumberingAfterBreak="0">
+  <w:abstractNum w:abstractNumId="7" w15:restartNumberingAfterBreak="0">
     <w:nsid w:val="64F2707C"/>
     <w:multiLevelType w:val="hybridMultilevel"/>
     <w:tmpl w:val="5476CC32"/>
@@ -4781,7 +5064,7 @@
       </w:pPr>
     </w:lvl>
   </w:abstractNum>
-  <w:abstractNum w:abstractNumId="7" w15:restartNumberingAfterBreak="0">
+  <w:abstractNum w:abstractNumId="8" w15:restartNumberingAfterBreak="0">
     <w:nsid w:val="66E34F4F"/>
     <w:multiLevelType w:val="hybridMultilevel"/>
     <w:tmpl w:val="A9AEF46A"/>
@@ -4893,7 +5176,7 @@
       </w:rPr>
     </w:lvl>
   </w:abstractNum>
-  <w:abstractNum w:abstractNumId="8" w15:restartNumberingAfterBreak="0">
+  <w:abstractNum w:abstractNumId="9" w15:restartNumberingAfterBreak="0">
     <w:nsid w:val="6971616F"/>
     <w:multiLevelType w:val="hybridMultilevel"/>
     <w:tmpl w:val="4672D3D0"/>
@@ -5006,7 +5289,7 @@
       </w:rPr>
     </w:lvl>
   </w:abstractNum>
-  <w:abstractNum w:abstractNumId="9" w15:restartNumberingAfterBreak="0">
+  <w:abstractNum w:abstractNumId="10" w15:restartNumberingAfterBreak="0">
     <w:nsid w:val="71150B45"/>
     <w:multiLevelType w:val="hybridMultilevel"/>
     <w:tmpl w:val="ED84A44C"/>
@@ -5119,7 +5402,7 @@
       </w:rPr>
     </w:lvl>
   </w:abstractNum>
-  <w:abstractNum w:abstractNumId="10" w15:restartNumberingAfterBreak="0">
+  <w:abstractNum w:abstractNumId="11" w15:restartNumberingAfterBreak="0">
     <w:nsid w:val="724640D2"/>
     <w:multiLevelType w:val="hybridMultilevel"/>
     <w:tmpl w:val="A7BAF57A"/>
@@ -5215,7 +5498,7 @@
     <w:abstractNumId w:val="0"/>
   </w:num>
   <w:num w:numId="3">
-    <w:abstractNumId w:val="6"/>
+    <w:abstractNumId w:val="7"/>
   </w:num>
   <w:num w:numId="4">
     <w:abstractNumId w:val="4"/>
@@ -5224,22 +5507,25 @@
     <w:abstractNumId w:val="1"/>
   </w:num>
   <w:num w:numId="6">
-    <w:abstractNumId w:val="9"/>
+    <w:abstractNumId w:val="10"/>
   </w:num>
   <w:num w:numId="7">
     <w:abstractNumId w:val="3"/>
   </w:num>
   <w:num w:numId="8">
-    <w:abstractNumId w:val="7"/>
+    <w:abstractNumId w:val="8"/>
   </w:num>
   <w:num w:numId="9">
-    <w:abstractNumId w:val="10"/>
+    <w:abstractNumId w:val="11"/>
   </w:num>
   <w:num w:numId="10">
-    <w:abstractNumId w:val="5"/>
+    <w:abstractNumId w:val="6"/>
   </w:num>
   <w:num w:numId="11">
-    <w:abstractNumId w:val="8"/>
+    <w:abstractNumId w:val="9"/>
+  </w:num>
+  <w:num w:numId="12">
+    <w:abstractNumId w:val="5"/>
   </w:num>
 </w:numbering>
 </file>
@@ -6347,7 +6633,7 @@
 </file>
 
 <file path=customXml/itemProps1.xml><?xml version="1.0" encoding="utf-8"?>
-<ds:datastoreItem xmlns:ds="http://schemas.openxmlformats.org/officeDocument/2006/customXml" ds:itemID="{F70D4B47-F850-402F-BD84-B92C80B790F6}">
+<ds:datastoreItem xmlns:ds="http://schemas.openxmlformats.org/officeDocument/2006/customXml" ds:itemID="{5917F95C-49B5-467D-9B4C-23C3EE378243}">
   <ds:schemaRefs>
     <ds:schemaRef ds:uri="http://schemas.openxmlformats.org/officeDocument/2006/bibliography"/>
   </ds:schemaRefs>

</xml_diff>